<commit_message>
PJ fertig unit test nicht
</commit_message>
<xml_diff>
--- a/Schule/GalaxieExplorer/res/Paketplanung für Galaxien.docx
+++ b/Schule/GalaxieExplorer/res/Paketplanung für Galaxien.docx
@@ -24,39 +24,62 @@
     </w:p>
     <w:tbl>
       <w:tblPr>
-        <w:tblW w:w="0" w:type="auto"/>
-        <w:tblCellSpacing w:w="15" w:type="dxa"/>
-        <w:tblBorders>
-          <w:top w:val="single" w:sz="4" w:space="0" w:color="auto"/>
-          <w:left w:val="single" w:sz="4" w:space="0" w:color="auto"/>
-          <w:bottom w:val="single" w:sz="4" w:space="0" w:color="auto"/>
-          <w:right w:val="single" w:sz="4" w:space="0" w:color="auto"/>
-          <w:insideH w:val="single" w:sz="4" w:space="0" w:color="auto"/>
-          <w:insideV w:val="single" w:sz="4" w:space="0" w:color="auto"/>
-        </w:tblBorders>
-        <w:tblCellMar>
-          <w:top w:w="15" w:type="dxa"/>
-          <w:left w:w="15" w:type="dxa"/>
-          <w:bottom w:w="15" w:type="dxa"/>
-          <w:right w:w="15" w:type="dxa"/>
-        </w:tblCellMar>
+        <w:tblStyle w:val="Tabellenraster"/>
+        <w:tblW w:w="9634" w:type="dxa"/>
         <w:tblLook w:val="04A0" w:firstRow="1" w:lastRow="0" w:firstColumn="1" w:lastColumn="0" w:noHBand="0" w:noVBand="1"/>
       </w:tblPr>
       <w:tblGrid>
-        <w:gridCol w:w="1877"/>
-        <w:gridCol w:w="6277"/>
-        <w:gridCol w:w="908"/>
+        <w:gridCol w:w="1650"/>
+        <w:gridCol w:w="1491"/>
+        <w:gridCol w:w="1502"/>
+        <w:gridCol w:w="4991"/>
       </w:tblGrid>
       <w:tr>
-        <w:trPr>
-          <w:tblHeader/>
-          <w:tblCellSpacing w:w="15" w:type="dxa"/>
-        </w:trPr>
-        <w:tc>
-          <w:tcPr>
-            <w:tcW w:w="0" w:type="auto"/>
-            <w:vAlign w:val="center"/>
-            <w:hideMark/>
+        <w:tc>
+          <w:tcPr>
+            <w:tcW w:w="1650" w:type="dxa"/>
+          </w:tcPr>
+          <w:p>
+            <w:r>
+              <w:t xml:space="preserve"> Arbeitspaket          </w:t>
+            </w:r>
+          </w:p>
+        </w:tc>
+        <w:tc>
+          <w:tcPr>
+            <w:tcW w:w="1491" w:type="dxa"/>
+          </w:tcPr>
+          <w:p>
+            <w:r>
+              <w:t xml:space="preserve"> Geplante Zeit </w:t>
+            </w:r>
+          </w:p>
+        </w:tc>
+        <w:tc>
+          <w:tcPr>
+            <w:tcW w:w="1502" w:type="dxa"/>
+          </w:tcPr>
+          <w:p>
+            <w:r>
+              <w:t xml:space="preserve"> Tatsächliche Zeit </w:t>
+            </w:r>
+          </w:p>
+        </w:tc>
+        <w:tc>
+          <w:tcPr>
+            <w:tcW w:w="4991" w:type="dxa"/>
+          </w:tcPr>
+          <w:p>
+            <w:r>
+              <w:t xml:space="preserve"> Abweichung </w:t>
+            </w:r>
+          </w:p>
+        </w:tc>
+      </w:tr>
+      <w:tr>
+        <w:tc>
+          <w:tcPr>
+            <w:tcW w:w="1650" w:type="dxa"/>
           </w:tcPr>
           <w:p>
             <w:pPr>
@@ -66,19 +89,178 @@
               </w:rPr>
             </w:pPr>
             <w:r>
+              <w:t xml:space="preserve"> </w:t>
+            </w:r>
+            <w:r>
               <w:rPr>
                 <w:b/>
                 <w:bCs/>
               </w:rPr>
-              <w:t>Arbeitspaket</w:t>
-            </w:r>
-          </w:p>
-        </w:tc>
-        <w:tc>
-          <w:tcPr>
-            <w:tcW w:w="0" w:type="auto"/>
-            <w:vAlign w:val="center"/>
-            <w:hideMark/>
+              <w:t xml:space="preserve">Tag 1           </w:t>
+            </w:r>
+          </w:p>
+        </w:tc>
+        <w:tc>
+          <w:tcPr>
+            <w:tcW w:w="1491" w:type="dxa"/>
+          </w:tcPr>
+          <w:p>
+            <w:r>
+              <w:t xml:space="preserve">               </w:t>
+            </w:r>
+          </w:p>
+        </w:tc>
+        <w:tc>
+          <w:tcPr>
+            <w:tcW w:w="1502" w:type="dxa"/>
+          </w:tcPr>
+          <w:p>
+            <w:r>
+              <w:t xml:space="preserve">                  </w:t>
+            </w:r>
+          </w:p>
+        </w:tc>
+        <w:tc>
+          <w:tcPr>
+            <w:tcW w:w="4991" w:type="dxa"/>
+          </w:tcPr>
+          <w:p>
+            <w:r>
+              <w:t xml:space="preserve">            </w:t>
+            </w:r>
+          </w:p>
+        </w:tc>
+      </w:tr>
+      <w:tr>
+        <w:tc>
+          <w:tcPr>
+            <w:tcW w:w="1650" w:type="dxa"/>
+          </w:tcPr>
+          <w:p>
+            <w:r>
+              <w:t xml:space="preserve"> UML Entwurf         </w:t>
+            </w:r>
+          </w:p>
+        </w:tc>
+        <w:tc>
+          <w:tcPr>
+            <w:tcW w:w="1491" w:type="dxa"/>
+          </w:tcPr>
+          <w:p>
+            <w:r>
+              <w:t xml:space="preserve"> 30min         </w:t>
+            </w:r>
+          </w:p>
+        </w:tc>
+        <w:tc>
+          <w:tcPr>
+            <w:tcW w:w="1502" w:type="dxa"/>
+          </w:tcPr>
+          <w:p>
+            <w:r>
+              <w:t xml:space="preserve"> 35min           </w:t>
+            </w:r>
+          </w:p>
+        </w:tc>
+        <w:tc>
+          <w:tcPr>
+            <w:tcW w:w="4991" w:type="dxa"/>
+          </w:tcPr>
+          <w:p>
+            <w:r>
+              <w:t xml:space="preserve"> +5min      </w:t>
+            </w:r>
+          </w:p>
+        </w:tc>
+      </w:tr>
+      <w:tr>
+        <w:tc>
+          <w:tcPr>
+            <w:tcW w:w="1650" w:type="dxa"/>
+          </w:tcPr>
+          <w:p>
+            <w:r>
+              <w:t xml:space="preserve"> Basis Struktur      </w:t>
+            </w:r>
+          </w:p>
+        </w:tc>
+        <w:tc>
+          <w:tcPr>
+            <w:tcW w:w="1491" w:type="dxa"/>
+          </w:tcPr>
+          <w:p>
+            <w:r>
+              <w:t xml:space="preserve"> 45min         </w:t>
+            </w:r>
+          </w:p>
+        </w:tc>
+        <w:tc>
+          <w:tcPr>
+            <w:tcW w:w="1502" w:type="dxa"/>
+          </w:tcPr>
+          <w:p>
+            <w:r>
+              <w:t xml:space="preserve"> 40min           </w:t>
+            </w:r>
+          </w:p>
+        </w:tc>
+        <w:tc>
+          <w:tcPr>
+            <w:tcW w:w="4991" w:type="dxa"/>
+          </w:tcPr>
+          <w:p>
+            <w:r>
+              <w:t xml:space="preserve"> -5min      </w:t>
+            </w:r>
+          </w:p>
+        </w:tc>
+      </w:tr>
+      <w:tr>
+        <w:tc>
+          <w:tcPr>
+            <w:tcW w:w="1650" w:type="dxa"/>
+          </w:tcPr>
+          <w:p>
+            <w:r>
+              <w:t xml:space="preserve"> Grundklassen        </w:t>
+            </w:r>
+          </w:p>
+        </w:tc>
+        <w:tc>
+          <w:tcPr>
+            <w:tcW w:w="1491" w:type="dxa"/>
+          </w:tcPr>
+          <w:p>
+            <w:r>
+              <w:t xml:space="preserve"> 45min         </w:t>
+            </w:r>
+          </w:p>
+        </w:tc>
+        <w:tc>
+          <w:tcPr>
+            <w:tcW w:w="1502" w:type="dxa"/>
+          </w:tcPr>
+          <w:p>
+            <w:r>
+              <w:t xml:space="preserve"> 50min           </w:t>
+            </w:r>
+          </w:p>
+        </w:tc>
+        <w:tc>
+          <w:tcPr>
+            <w:tcW w:w="4991" w:type="dxa"/>
+          </w:tcPr>
+          <w:p>
+            <w:r>
+              <w:t xml:space="preserve"> +5min      </w:t>
+            </w:r>
+          </w:p>
+        </w:tc>
+      </w:tr>
+      <w:tr>
+        <w:tc>
+          <w:tcPr>
+            <w:tcW w:w="1650" w:type="dxa"/>
           </w:tcPr>
           <w:p>
             <w:pPr>
@@ -92,15 +274,249 @@
                 <w:b/>
                 <w:bCs/>
               </w:rPr>
-              <w:t>Beschreibung</w:t>
-            </w:r>
-          </w:p>
-        </w:tc>
-        <w:tc>
-          <w:tcPr>
-            <w:tcW w:w="0" w:type="auto"/>
-            <w:vAlign w:val="center"/>
-            <w:hideMark/>
+              <w:t xml:space="preserve"> Tag 2          </w:t>
+            </w:r>
+          </w:p>
+        </w:tc>
+        <w:tc>
+          <w:tcPr>
+            <w:tcW w:w="1491" w:type="dxa"/>
+          </w:tcPr>
+          <w:p>
+            <w:r>
+              <w:t xml:space="preserve">               </w:t>
+            </w:r>
+          </w:p>
+        </w:tc>
+        <w:tc>
+          <w:tcPr>
+            <w:tcW w:w="1502" w:type="dxa"/>
+          </w:tcPr>
+          <w:p>
+            <w:r>
+              <w:t xml:space="preserve">                  </w:t>
+            </w:r>
+          </w:p>
+        </w:tc>
+        <w:tc>
+          <w:tcPr>
+            <w:tcW w:w="4991" w:type="dxa"/>
+          </w:tcPr>
+          <w:p>
+            <w:r>
+              <w:t xml:space="preserve">            </w:t>
+            </w:r>
+          </w:p>
+        </w:tc>
+      </w:tr>
+      <w:tr>
+        <w:tc>
+          <w:tcPr>
+            <w:tcW w:w="1650" w:type="dxa"/>
+          </w:tcPr>
+          <w:p>
+            <w:r>
+              <w:t xml:space="preserve"> Raumschiff Logik    </w:t>
+            </w:r>
+          </w:p>
+        </w:tc>
+        <w:tc>
+          <w:tcPr>
+            <w:tcW w:w="1491" w:type="dxa"/>
+          </w:tcPr>
+          <w:p>
+            <w:r>
+              <w:t xml:space="preserve"> 50min         </w:t>
+            </w:r>
+          </w:p>
+        </w:tc>
+        <w:tc>
+          <w:tcPr>
+            <w:tcW w:w="1502" w:type="dxa"/>
+          </w:tcPr>
+          <w:p>
+            <w:r>
+              <w:t xml:space="preserve"> 45min           </w:t>
+            </w:r>
+          </w:p>
+        </w:tc>
+        <w:tc>
+          <w:tcPr>
+            <w:tcW w:w="4991" w:type="dxa"/>
+          </w:tcPr>
+          <w:p>
+            <w:r>
+              <w:t xml:space="preserve"> -5min      </w:t>
+            </w:r>
+          </w:p>
+        </w:tc>
+      </w:tr>
+      <w:tr>
+        <w:tc>
+          <w:tcPr>
+            <w:tcW w:w="1650" w:type="dxa"/>
+          </w:tcPr>
+          <w:p>
+            <w:r>
+              <w:t xml:space="preserve"> Galaxie System      </w:t>
+            </w:r>
+          </w:p>
+        </w:tc>
+        <w:tc>
+          <w:tcPr>
+            <w:tcW w:w="1491" w:type="dxa"/>
+          </w:tcPr>
+          <w:p>
+            <w:r>
+              <w:t xml:space="preserve"> </w:t>
+            </w:r>
+            <w:r>
+              <w:t>40</w:t>
+            </w:r>
+            <w:r>
+              <w:t xml:space="preserve">min         </w:t>
+            </w:r>
+          </w:p>
+        </w:tc>
+        <w:tc>
+          <w:tcPr>
+            <w:tcW w:w="1502" w:type="dxa"/>
+          </w:tcPr>
+          <w:p>
+            <w:r>
+              <w:t xml:space="preserve"> 4</w:t>
+            </w:r>
+            <w:r>
+              <w:t>5</w:t>
+            </w:r>
+            <w:r>
+              <w:t xml:space="preserve">min           </w:t>
+            </w:r>
+          </w:p>
+        </w:tc>
+        <w:tc>
+          <w:tcPr>
+            <w:tcW w:w="4991" w:type="dxa"/>
+          </w:tcPr>
+          <w:p>
+            <w:r>
+              <w:t xml:space="preserve"> </w:t>
+            </w:r>
+            <w:r>
+              <w:rPr>
+                <w:lang w:val="fr-CH"/>
+              </w:rPr>
+              <w:t xml:space="preserve">+5min     </w:t>
+            </w:r>
+          </w:p>
+        </w:tc>
+      </w:tr>
+      <w:tr>
+        <w:tc>
+          <w:tcPr>
+            <w:tcW w:w="1650" w:type="dxa"/>
+          </w:tcPr>
+          <w:p>
+            <w:pPr>
+              <w:rPr>
+                <w:lang w:val="fr-CH"/>
+              </w:rPr>
+            </w:pPr>
+            <w:r>
+              <w:rPr>
+                <w:lang w:val="fr-CH"/>
+              </w:rPr>
+              <w:t xml:space="preserve"> </w:t>
+            </w:r>
+            <w:proofErr w:type="spellStart"/>
+            <w:r>
+              <w:rPr>
+                <w:lang w:val="fr-CH"/>
+              </w:rPr>
+              <w:t>Menü</w:t>
+            </w:r>
+            <w:proofErr w:type="spellEnd"/>
+            <w:r>
+              <w:rPr>
+                <w:lang w:val="fr-CH"/>
+              </w:rPr>
+              <w:t xml:space="preserve"> </w:t>
+            </w:r>
+            <w:proofErr w:type="spellStart"/>
+            <w:r>
+              <w:rPr>
+                <w:lang w:val="fr-CH"/>
+              </w:rPr>
+              <w:t>Implementation</w:t>
+            </w:r>
+            <w:proofErr w:type="spellEnd"/>
+            <w:r>
+              <w:rPr>
+                <w:lang w:val="fr-CH"/>
+              </w:rPr>
+              <w:t xml:space="preserve"> </w:t>
+            </w:r>
+          </w:p>
+        </w:tc>
+        <w:tc>
+          <w:tcPr>
+            <w:tcW w:w="1491" w:type="dxa"/>
+          </w:tcPr>
+          <w:p>
+            <w:pPr>
+              <w:rPr>
+                <w:lang w:val="fr-CH"/>
+              </w:rPr>
+            </w:pPr>
+            <w:r>
+              <w:rPr>
+                <w:lang w:val="fr-CH"/>
+              </w:rPr>
+              <w:t xml:space="preserve"> 35min         </w:t>
+            </w:r>
+          </w:p>
+        </w:tc>
+        <w:tc>
+          <w:tcPr>
+            <w:tcW w:w="1502" w:type="dxa"/>
+          </w:tcPr>
+          <w:p>
+            <w:pPr>
+              <w:rPr>
+                <w:lang w:val="fr-CH"/>
+              </w:rPr>
+            </w:pPr>
+            <w:r>
+              <w:rPr>
+                <w:lang w:val="fr-CH"/>
+              </w:rPr>
+              <w:t xml:space="preserve"> 40min           </w:t>
+            </w:r>
+          </w:p>
+        </w:tc>
+        <w:tc>
+          <w:tcPr>
+            <w:tcW w:w="4991" w:type="dxa"/>
+          </w:tcPr>
+          <w:p>
+            <w:pPr>
+              <w:rPr>
+                <w:lang w:val="fr-CH"/>
+              </w:rPr>
+            </w:pPr>
+            <w:r>
+              <w:rPr>
+                <w:lang w:val="fr-CH"/>
+              </w:rPr>
+              <w:t xml:space="preserve"> +5min      </w:t>
+            </w:r>
+          </w:p>
+        </w:tc>
+      </w:tr>
+      <w:tr>
+        <w:tc>
+          <w:tcPr>
+            <w:tcW w:w="1650" w:type="dxa"/>
           </w:tcPr>
           <w:p>
             <w:pPr>
@@ -114,570 +530,256 @@
                 <w:b/>
                 <w:bCs/>
               </w:rPr>
-              <w:t>Deadline</w:t>
+              <w:t xml:space="preserve"> Tag 3        </w:t>
+            </w:r>
+          </w:p>
+        </w:tc>
+        <w:tc>
+          <w:tcPr>
+            <w:tcW w:w="1491" w:type="dxa"/>
+          </w:tcPr>
+          <w:p>
+            <w:r>
+              <w:t xml:space="preserve">               </w:t>
+            </w:r>
+          </w:p>
+        </w:tc>
+        <w:tc>
+          <w:tcPr>
+            <w:tcW w:w="1502" w:type="dxa"/>
+          </w:tcPr>
+          <w:p>
+            <w:r>
+              <w:t xml:space="preserve">                  </w:t>
+            </w:r>
+          </w:p>
+        </w:tc>
+        <w:tc>
+          <w:tcPr>
+            <w:tcW w:w="4991" w:type="dxa"/>
+          </w:tcPr>
+          <w:p>
+            <w:r>
+              <w:t xml:space="preserve">            </w:t>
             </w:r>
           </w:p>
         </w:tc>
       </w:tr>
       <w:tr>
-        <w:trPr>
-          <w:tblCellSpacing w:w="15" w:type="dxa"/>
-        </w:trPr>
-        <w:tc>
-          <w:tcPr>
-            <w:tcW w:w="0" w:type="auto"/>
-            <w:vAlign w:val="center"/>
-            <w:hideMark/>
-          </w:tcPr>
-          <w:p>
-            <w:proofErr w:type="spellStart"/>
-            <w:r>
+        <w:tc>
+          <w:tcPr>
+            <w:tcW w:w="1650" w:type="dxa"/>
+          </w:tcPr>
+          <w:p>
+            <w:r>
+              <w:t xml:space="preserve"> Handel System       </w:t>
+            </w:r>
+          </w:p>
+        </w:tc>
+        <w:tc>
+          <w:tcPr>
+            <w:tcW w:w="1491" w:type="dxa"/>
+          </w:tcPr>
+          <w:p>
+            <w:r>
+              <w:t xml:space="preserve"> 40min         </w:t>
+            </w:r>
+          </w:p>
+        </w:tc>
+        <w:tc>
+          <w:tcPr>
+            <w:tcW w:w="1502" w:type="dxa"/>
+          </w:tcPr>
+          <w:p>
+            <w:r>
+              <w:t xml:space="preserve"> 45min           </w:t>
+            </w:r>
+          </w:p>
+        </w:tc>
+        <w:tc>
+          <w:tcPr>
+            <w:tcW w:w="4991" w:type="dxa"/>
+          </w:tcPr>
+          <w:p>
+            <w:r>
+              <w:t xml:space="preserve"> +5min      </w:t>
+            </w:r>
+          </w:p>
+        </w:tc>
+      </w:tr>
+      <w:tr>
+        <w:tc>
+          <w:tcPr>
+            <w:tcW w:w="1650" w:type="dxa"/>
+          </w:tcPr>
+          <w:p>
+            <w:r>
+              <w:t xml:space="preserve"> Ressourcen System   </w:t>
+            </w:r>
+          </w:p>
+        </w:tc>
+        <w:tc>
+          <w:tcPr>
+            <w:tcW w:w="1491" w:type="dxa"/>
+          </w:tcPr>
+          <w:p>
+            <w:r>
+              <w:t xml:space="preserve"> 40min         </w:t>
+            </w:r>
+          </w:p>
+        </w:tc>
+        <w:tc>
+          <w:tcPr>
+            <w:tcW w:w="1502" w:type="dxa"/>
+          </w:tcPr>
+          <w:p>
+            <w:r>
+              <w:t xml:space="preserve"> 35min           </w:t>
+            </w:r>
+          </w:p>
+        </w:tc>
+        <w:tc>
+          <w:tcPr>
+            <w:tcW w:w="4991" w:type="dxa"/>
+          </w:tcPr>
+          <w:p>
+            <w:r>
+              <w:t xml:space="preserve"> -5min      </w:t>
+            </w:r>
+          </w:p>
+        </w:tc>
+      </w:tr>
+      <w:tr>
+        <w:tc>
+          <w:tcPr>
+            <w:tcW w:w="1650" w:type="dxa"/>
+          </w:tcPr>
+          <w:p>
+            <w:r>
+              <w:t xml:space="preserve"> Unit Tests          </w:t>
+            </w:r>
+          </w:p>
+        </w:tc>
+        <w:tc>
+          <w:tcPr>
+            <w:tcW w:w="1491" w:type="dxa"/>
+          </w:tcPr>
+          <w:p>
+            <w:r>
+              <w:t xml:space="preserve"> 40min         </w:t>
+            </w:r>
+          </w:p>
+        </w:tc>
+        <w:tc>
+          <w:tcPr>
+            <w:tcW w:w="1502" w:type="dxa"/>
+          </w:tcPr>
+          <w:p>
+            <w:r>
+              <w:t xml:space="preserve"> 35min           </w:t>
+            </w:r>
+          </w:p>
+        </w:tc>
+        <w:tc>
+          <w:tcPr>
+            <w:tcW w:w="4991" w:type="dxa"/>
+          </w:tcPr>
+          <w:p>
+            <w:r>
+              <w:t xml:space="preserve"> -5min      </w:t>
+            </w:r>
+          </w:p>
+        </w:tc>
+      </w:tr>
+      <w:tr>
+        <w:tc>
+          <w:tcPr>
+            <w:tcW w:w="1650" w:type="dxa"/>
+          </w:tcPr>
+          <w:p>
+            <w:pPr>
               <w:rPr>
                 <w:b/>
                 <w:bCs/>
               </w:rPr>
-              <w:t>Program.cs</w:t>
-            </w:r>
-            <w:proofErr w:type="spellEnd"/>
-          </w:p>
-        </w:tc>
-        <w:tc>
-          <w:tcPr>
-            <w:tcW w:w="0" w:type="auto"/>
-            <w:vAlign w:val="center"/>
-            <w:hideMark/>
-          </w:tcPr>
-          <w:p>
-            <w:r>
-              <w:t>Ich beginne mit dem Hauptprogramm, welches die Spielsteuerung startet und den Einstiegspunkt des Spiels bildet.</w:t>
-            </w:r>
-          </w:p>
-        </w:tc>
-        <w:tc>
-          <w:tcPr>
-            <w:tcW w:w="0" w:type="auto"/>
-            <w:vAlign w:val="center"/>
-            <w:hideMark/>
-          </w:tcPr>
-          <w:p>
-            <w:r>
-              <w:t>Woche 1</w:t>
-            </w:r>
-          </w:p>
-        </w:tc>
-      </w:tr>
-      <w:tr>
-        <w:trPr>
-          <w:tblCellSpacing w:w="15" w:type="dxa"/>
-        </w:trPr>
-        <w:tc>
-          <w:tcPr>
-            <w:tcW w:w="0" w:type="auto"/>
-            <w:vAlign w:val="center"/>
-            <w:hideMark/>
-          </w:tcPr>
-          <w:p>
-            <w:proofErr w:type="spellStart"/>
+            </w:pPr>
+            <w:r>
+              <w:t xml:space="preserve"> </w:t>
+            </w:r>
             <w:r>
               <w:rPr>
                 <w:b/>
                 <w:bCs/>
               </w:rPr>
-              <w:t>Spielsteuerung.cs</w:t>
-            </w:r>
-            <w:proofErr w:type="spellEnd"/>
-          </w:p>
-        </w:tc>
-        <w:tc>
-          <w:tcPr>
-            <w:tcW w:w="0" w:type="auto"/>
-            <w:vAlign w:val="center"/>
-            <w:hideMark/>
-          </w:tcPr>
-          <w:p>
-            <w:r>
-              <w:t>Als Nächstes kümmere ich mich um die Spielsteuerung. Diese Klasse enthält das Hauptmenü, die Verarbeitung von Eingaben und die Spiellogik.</w:t>
-            </w:r>
-          </w:p>
-        </w:tc>
-        <w:tc>
-          <w:tcPr>
-            <w:tcW w:w="0" w:type="auto"/>
-            <w:vAlign w:val="center"/>
-            <w:hideMark/>
-          </w:tcPr>
-          <w:p>
-            <w:r>
-              <w:t>Woche 1</w:t>
-            </w:r>
-          </w:p>
-        </w:tc>
-      </w:tr>
-      <w:tr>
-        <w:trPr>
-          <w:tblCellSpacing w:w="15" w:type="dxa"/>
-        </w:trPr>
-        <w:tc>
-          <w:tcPr>
-            <w:tcW w:w="0" w:type="auto"/>
-            <w:vAlign w:val="center"/>
-            <w:hideMark/>
-          </w:tcPr>
-          <w:p>
-            <w:proofErr w:type="spellStart"/>
-            <w:r>
+              <w:t xml:space="preserve">Gesamt          </w:t>
+            </w:r>
+          </w:p>
+        </w:tc>
+        <w:tc>
+          <w:tcPr>
+            <w:tcW w:w="1491" w:type="dxa"/>
+          </w:tcPr>
+          <w:p>
+            <w:pPr>
               <w:rPr>
                 <w:b/>
                 <w:bCs/>
               </w:rPr>
-              <w:t>Spieler.cs</w:t>
-            </w:r>
-            <w:proofErr w:type="spellEnd"/>
-          </w:p>
-        </w:tc>
-        <w:tc>
-          <w:tcPr>
-            <w:tcW w:w="0" w:type="auto"/>
-            <w:vAlign w:val="center"/>
-            <w:hideMark/>
-          </w:tcPr>
-          <w:p>
-            <w:r>
-              <w:t>Hier implementiere ich die Klasse für den Spieler, inklusive des Raumschiffs und der Liste erkannter Galaxien. Au</w:t>
-            </w:r>
-            <w:r>
-              <w:t>ss</w:t>
-            </w:r>
-            <w:r>
-              <w:t xml:space="preserve">erdem füge ich die Methode </w:t>
-            </w:r>
-            <w:proofErr w:type="spellStart"/>
-            <w:r>
-              <w:t>ReiseZuStern</w:t>
-            </w:r>
-            <w:proofErr w:type="spellEnd"/>
-            <w:r>
-              <w:t xml:space="preserve"> hinzu.</w:t>
-            </w:r>
-          </w:p>
-        </w:tc>
-        <w:tc>
-          <w:tcPr>
-            <w:tcW w:w="0" w:type="auto"/>
-            <w:vAlign w:val="center"/>
-            <w:hideMark/>
-          </w:tcPr>
-          <w:p>
-            <w:r>
-              <w:t>Woche 1</w:t>
-            </w:r>
-          </w:p>
-        </w:tc>
-      </w:tr>
-      <w:tr>
-        <w:trPr>
-          <w:tblCellSpacing w:w="15" w:type="dxa"/>
-        </w:trPr>
-        <w:tc>
-          <w:tcPr>
-            <w:tcW w:w="0" w:type="auto"/>
-            <w:vAlign w:val="center"/>
-            <w:hideMark/>
-          </w:tcPr>
-          <w:p>
-            <w:proofErr w:type="spellStart"/>
+            </w:pPr>
+            <w:r>
+              <w:t xml:space="preserve"> </w:t>
+            </w:r>
             <w:r>
               <w:rPr>
                 <w:b/>
                 <w:bCs/>
               </w:rPr>
-              <w:t>Himmelskörper.cs</w:t>
-            </w:r>
-            <w:proofErr w:type="spellEnd"/>
-          </w:p>
-        </w:tc>
-        <w:tc>
-          <w:tcPr>
-            <w:tcW w:w="0" w:type="auto"/>
-            <w:vAlign w:val="center"/>
-            <w:hideMark/>
-          </w:tcPr>
-          <w:p>
-            <w:r>
-              <w:t>Danach erstelle ich die Basisklasse Himmelskörper, die die Attribute Name, Masse und Position definiert.</w:t>
-            </w:r>
-          </w:p>
-        </w:tc>
-        <w:tc>
-          <w:tcPr>
-            <w:tcW w:w="0" w:type="auto"/>
-            <w:vAlign w:val="center"/>
-            <w:hideMark/>
-          </w:tcPr>
-          <w:p>
-            <w:r>
-              <w:t>Woche 2</w:t>
-            </w:r>
-          </w:p>
-        </w:tc>
-      </w:tr>
-      <w:tr>
-        <w:trPr>
-          <w:tblCellSpacing w:w="15" w:type="dxa"/>
-        </w:trPr>
-        <w:tc>
-          <w:tcPr>
-            <w:tcW w:w="0" w:type="auto"/>
-            <w:vAlign w:val="center"/>
-            <w:hideMark/>
-          </w:tcPr>
-          <w:p>
-            <w:proofErr w:type="spellStart"/>
-            <w:r>
+              <w:t xml:space="preserve">6h      </w:t>
+            </w:r>
+          </w:p>
+        </w:tc>
+        <w:tc>
+          <w:tcPr>
+            <w:tcW w:w="1502" w:type="dxa"/>
+          </w:tcPr>
+          <w:p>
+            <w:pPr>
               <w:rPr>
                 <w:b/>
                 <w:bCs/>
               </w:rPr>
-              <w:t>Galaxie.cs</w:t>
-            </w:r>
-            <w:proofErr w:type="spellEnd"/>
-          </w:p>
-        </w:tc>
-        <w:tc>
-          <w:tcPr>
-            <w:tcW w:w="0" w:type="auto"/>
-            <w:vAlign w:val="center"/>
-            <w:hideMark/>
-          </w:tcPr>
-          <w:p>
-            <w:r>
-              <w:t xml:space="preserve">In dieser Klasse definiere ich Galaxien und ihre Liste von Sternen. Die Methode </w:t>
-            </w:r>
-            <w:proofErr w:type="spellStart"/>
-            <w:r>
-              <w:t>GeneriereSterne</w:t>
-            </w:r>
-            <w:proofErr w:type="spellEnd"/>
-            <w:r>
-              <w:t xml:space="preserve"> erzeugt neue Sterne prozedural.</w:t>
-            </w:r>
-          </w:p>
-        </w:tc>
-        <w:tc>
-          <w:tcPr>
-            <w:tcW w:w="0" w:type="auto"/>
-            <w:vAlign w:val="center"/>
-            <w:hideMark/>
-          </w:tcPr>
-          <w:p>
-            <w:r>
-              <w:t>Woche 2</w:t>
-            </w:r>
-          </w:p>
-        </w:tc>
-      </w:tr>
-      <w:tr>
-        <w:trPr>
-          <w:tblCellSpacing w:w="15" w:type="dxa"/>
-        </w:trPr>
-        <w:tc>
-          <w:tcPr>
-            <w:tcW w:w="0" w:type="auto"/>
-            <w:vAlign w:val="center"/>
-            <w:hideMark/>
-          </w:tcPr>
-          <w:p>
-            <w:proofErr w:type="spellStart"/>
+            </w:pPr>
             <w:r>
               <w:rPr>
                 <w:b/>
                 <w:bCs/>
               </w:rPr>
-              <w:t>Stern.cs</w:t>
-            </w:r>
-            <w:proofErr w:type="spellEnd"/>
-          </w:p>
-        </w:tc>
-        <w:tc>
-          <w:tcPr>
-            <w:tcW w:w="0" w:type="auto"/>
-            <w:vAlign w:val="center"/>
-            <w:hideMark/>
-          </w:tcPr>
-          <w:p>
-            <w:r>
-              <w:t>Hier füge ich die Klasse für Sterne hinzu, welche eine Liste von Planeten enthält.</w:t>
-            </w:r>
-          </w:p>
-        </w:tc>
-        <w:tc>
-          <w:tcPr>
-            <w:tcW w:w="0" w:type="auto"/>
-            <w:vAlign w:val="center"/>
-            <w:hideMark/>
-          </w:tcPr>
-          <w:p>
-            <w:r>
-              <w:t>Woche 2</w:t>
-            </w:r>
-          </w:p>
-        </w:tc>
-      </w:tr>
-      <w:tr>
-        <w:trPr>
-          <w:tblCellSpacing w:w="15" w:type="dxa"/>
-        </w:trPr>
-        <w:tc>
-          <w:tcPr>
-            <w:tcW w:w="0" w:type="auto"/>
-            <w:vAlign w:val="center"/>
-            <w:hideMark/>
-          </w:tcPr>
-          <w:p>
-            <w:proofErr w:type="spellStart"/>
-            <w:r>
+              <w:t xml:space="preserve"> 6h 5min    </w:t>
+            </w:r>
+          </w:p>
+        </w:tc>
+        <w:tc>
+          <w:tcPr>
+            <w:tcW w:w="4991" w:type="dxa"/>
+          </w:tcPr>
+          <w:p>
+            <w:pPr>
               <w:rPr>
                 <w:b/>
                 <w:bCs/>
               </w:rPr>
-              <w:t>Planet.cs</w:t>
-            </w:r>
-            <w:proofErr w:type="spellEnd"/>
-          </w:p>
-        </w:tc>
-        <w:tc>
-          <w:tcPr>
-            <w:tcW w:w="0" w:type="auto"/>
-            <w:vAlign w:val="center"/>
-            <w:hideMark/>
-          </w:tcPr>
-          <w:p>
-            <w:r>
-              <w:t>Die Planet-Klasse erhält eine Logik für Ressourcen, die in einem Dictionary gespeichert werden.</w:t>
-            </w:r>
-          </w:p>
-        </w:tc>
-        <w:tc>
-          <w:tcPr>
-            <w:tcW w:w="0" w:type="auto"/>
-            <w:vAlign w:val="center"/>
-            <w:hideMark/>
-          </w:tcPr>
-          <w:p>
-            <w:r>
-              <w:t>Woche 2</w:t>
-            </w:r>
-          </w:p>
-        </w:tc>
-      </w:tr>
-      <w:tr>
-        <w:trPr>
-          <w:tblCellSpacing w:w="15" w:type="dxa"/>
-        </w:trPr>
-        <w:tc>
-          <w:tcPr>
-            <w:tcW w:w="0" w:type="auto"/>
-            <w:vAlign w:val="center"/>
-            <w:hideMark/>
-          </w:tcPr>
-          <w:p>
-            <w:proofErr w:type="spellStart"/>
+            </w:pPr>
             <w:r>
               <w:rPr>
                 <w:b/>
                 <w:bCs/>
               </w:rPr>
-              <w:t>Raumschiff.cs</w:t>
-            </w:r>
-            <w:proofErr w:type="spellEnd"/>
-          </w:p>
-        </w:tc>
-        <w:tc>
-          <w:tcPr>
-            <w:tcW w:w="0" w:type="auto"/>
-            <w:vAlign w:val="center"/>
-            <w:hideMark/>
-          </w:tcPr>
-          <w:p>
-            <w:r>
-              <w:t>Für die Basisklasse Raumschiff implementiere ich Attribute wie Treibstoff, Kapazität und Geschwindigkeit.</w:t>
-            </w:r>
-          </w:p>
-        </w:tc>
-        <w:tc>
-          <w:tcPr>
-            <w:tcW w:w="0" w:type="auto"/>
-            <w:vAlign w:val="center"/>
-            <w:hideMark/>
-          </w:tcPr>
-          <w:p>
-            <w:r>
-              <w:t>Woche 3</w:t>
-            </w:r>
-          </w:p>
-        </w:tc>
-      </w:tr>
-      <w:tr>
-        <w:trPr>
-          <w:tblCellSpacing w:w="15" w:type="dxa"/>
-        </w:trPr>
-        <w:tc>
-          <w:tcPr>
-            <w:tcW w:w="0" w:type="auto"/>
-            <w:vAlign w:val="center"/>
-            <w:hideMark/>
-          </w:tcPr>
-          <w:p>
-            <w:proofErr w:type="spellStart"/>
-            <w:r>
-              <w:rPr>
-                <w:b/>
-                <w:bCs/>
-              </w:rPr>
-              <w:t>Erkundungsschiff.cs</w:t>
-            </w:r>
-            <w:proofErr w:type="spellEnd"/>
-          </w:p>
-        </w:tc>
-        <w:tc>
-          <w:tcPr>
-            <w:tcW w:w="0" w:type="auto"/>
-            <w:vAlign w:val="center"/>
-            <w:hideMark/>
-          </w:tcPr>
-          <w:p>
-            <w:r>
-              <w:t>Ich spezialisiere Raumschiff zur Klasse Erkundungsschiff und füge die Methode Scannen hinzu.</w:t>
-            </w:r>
-          </w:p>
-        </w:tc>
-        <w:tc>
-          <w:tcPr>
-            <w:tcW w:w="0" w:type="auto"/>
-            <w:vAlign w:val="center"/>
-            <w:hideMark/>
-          </w:tcPr>
-          <w:p>
-            <w:r>
-              <w:t>Woche 3</w:t>
-            </w:r>
-          </w:p>
-        </w:tc>
-      </w:tr>
-      <w:tr>
-        <w:trPr>
-          <w:tblCellSpacing w:w="15" w:type="dxa"/>
-        </w:trPr>
-        <w:tc>
-          <w:tcPr>
-            <w:tcW w:w="0" w:type="auto"/>
-            <w:vAlign w:val="center"/>
-            <w:hideMark/>
-          </w:tcPr>
-          <w:p>
-            <w:proofErr w:type="spellStart"/>
-            <w:r>
-              <w:rPr>
-                <w:b/>
-                <w:bCs/>
-              </w:rPr>
-              <w:t>Kolonistenschiff.cs</w:t>
-            </w:r>
-            <w:proofErr w:type="spellEnd"/>
-          </w:p>
-        </w:tc>
-        <w:tc>
-          <w:tcPr>
-            <w:tcW w:w="0" w:type="auto"/>
-            <w:vAlign w:val="center"/>
-            <w:hideMark/>
-          </w:tcPr>
-          <w:p>
-            <w:r>
-              <w:t xml:space="preserve">Für die Klasse </w:t>
-            </w:r>
-            <w:proofErr w:type="spellStart"/>
-            <w:r>
-              <w:t>Kolonistenschiff</w:t>
-            </w:r>
-            <w:proofErr w:type="spellEnd"/>
-            <w:r>
-              <w:t xml:space="preserve"> implementiere ich die Methode Kolonisieren.</w:t>
-            </w:r>
-          </w:p>
-        </w:tc>
-        <w:tc>
-          <w:tcPr>
-            <w:tcW w:w="0" w:type="auto"/>
-            <w:vAlign w:val="center"/>
-            <w:hideMark/>
-          </w:tcPr>
-          <w:p>
-            <w:r>
-              <w:t>Woche 3</w:t>
-            </w:r>
-          </w:p>
-        </w:tc>
-      </w:tr>
-      <w:tr>
-        <w:trPr>
-          <w:tblCellSpacing w:w="15" w:type="dxa"/>
-        </w:trPr>
-        <w:tc>
-          <w:tcPr>
-            <w:tcW w:w="0" w:type="auto"/>
-            <w:vAlign w:val="center"/>
-            <w:hideMark/>
-          </w:tcPr>
-          <w:p>
-            <w:proofErr w:type="spellStart"/>
-            <w:r>
-              <w:rPr>
-                <w:b/>
-                <w:bCs/>
-              </w:rPr>
-              <w:t>Kampfschiff.cs</w:t>
-            </w:r>
-            <w:proofErr w:type="spellEnd"/>
-          </w:p>
-        </w:tc>
-        <w:tc>
-          <w:tcPr>
-            <w:tcW w:w="0" w:type="auto"/>
-            <w:vAlign w:val="center"/>
-            <w:hideMark/>
-          </w:tcPr>
-          <w:p>
-            <w:r>
-              <w:t>Schlie</w:t>
-            </w:r>
-            <w:r>
-              <w:t>ss</w:t>
-            </w:r>
-            <w:r>
-              <w:t>lich füge ich die Klasse Kampfschiff hinzu und implementiere die Methode Angreifen.</w:t>
-            </w:r>
-          </w:p>
-        </w:tc>
-        <w:tc>
-          <w:tcPr>
-            <w:tcW w:w="0" w:type="auto"/>
-            <w:vAlign w:val="center"/>
-            <w:hideMark/>
-          </w:tcPr>
-          <w:p>
-            <w:r>
-              <w:t>Woche 3</w:t>
+              <w:t xml:space="preserve"> +5min</w:t>
             </w:r>
           </w:p>
         </w:tc>
       </w:tr>
     </w:tbl>
-    <w:p/>
-    <w:p/>
-    <w:p/>
-    <w:p/>
-    <w:p/>
     <w:p/>
     <w:p>
       <w:pPr>
@@ -691,7 +793,6 @@
           <w:b/>
           <w:bCs/>
         </w:rPr>
-        <w:lastRenderedPageBreak/>
         <w:t>Reihenfolge der Umsetzung</w:t>
       </w:r>
     </w:p>
@@ -1537,6 +1638,7 @@
   <w:style w:type="character" w:default="1" w:styleId="Absatz-Standardschriftart">
     <w:name w:val="Default Paragraph Font"/>
     <w:uiPriority w:val="1"/>
+    <w:semiHidden/>
     <w:unhideWhenUsed/>
   </w:style>
   <w:style w:type="table" w:default="1" w:styleId="NormaleTabelle">
@@ -1849,6 +1951,25 @@
       <w:color w:val="2F5496" w:themeColor="accent1" w:themeShade="BF"/>
       <w:spacing w:val="5"/>
     </w:rPr>
+  </w:style>
+  <w:style w:type="table" w:styleId="Tabellenraster">
+    <w:name w:val="Table Grid"/>
+    <w:basedOn w:val="NormaleTabelle"/>
+    <w:uiPriority w:val="39"/>
+    <w:rsid w:val="00EF796B"/>
+    <w:pPr>
+      <w:spacing w:after="0" w:line="240" w:lineRule="auto"/>
+    </w:pPr>
+    <w:tblPr>
+      <w:tblBorders>
+        <w:top w:val="single" w:sz="4" w:space="0" w:color="auto"/>
+        <w:left w:val="single" w:sz="4" w:space="0" w:color="auto"/>
+        <w:bottom w:val="single" w:sz="4" w:space="0" w:color="auto"/>
+        <w:right w:val="single" w:sz="4" w:space="0" w:color="auto"/>
+        <w:insideH w:val="single" w:sz="4" w:space="0" w:color="auto"/>
+        <w:insideV w:val="single" w:sz="4" w:space="0" w:color="auto"/>
+      </w:tblBorders>
+    </w:tblPr>
   </w:style>
 </w:styles>
 </file>

</xml_diff>

<commit_message>
Unit Test und änderungen
</commit_message>
<xml_diff>
--- a/Schule/GalaxieExplorer/res/Paketplanung für Galaxien.docx
+++ b/Schule/GalaxieExplorer/res/Paketplanung für Galaxien.docx
@@ -1,6 +1,6 @@
 
 <file path=word/document.xml><?xml version="1.0" encoding="utf-8"?>
-<w:document xmlns:wpc="http://schemas.microsoft.com/office/word/2010/wordprocessingCanvas" xmlns:cx="http://schemas.microsoft.com/office/drawing/2014/chartex" xmlns:cx1="http://schemas.microsoft.com/office/drawing/2015/9/8/chartex" xmlns:cx2="http://schemas.microsoft.com/office/drawing/2015/10/21/chartex" xmlns:cx3="http://schemas.microsoft.com/office/drawing/2016/5/9/chartex" xmlns:cx4="http://schemas.microsoft.com/office/drawing/2016/5/10/chartex" xmlns:cx5="http://schemas.microsoft.com/office/drawing/2016/5/11/chartex" xmlns:cx6="http://schemas.microsoft.com/office/drawing/2016/5/12/chartex" xmlns:cx7="http://schemas.microsoft.com/office/drawing/2016/5/13/chartex" xmlns:cx8="http://schemas.microsoft.com/office/drawing/2016/5/14/chartex" xmlns:mc="http://schemas.openxmlformats.org/markup-compatibility/2006" xmlns:aink="http://schemas.microsoft.com/office/drawing/2016/ink" xmlns:am3d="http://schemas.microsoft.com/office/drawing/2017/model3d" xmlns:o="urn:schemas-microsoft-com:office:office" xmlns:oel="http://schemas.microsoft.com/office/2019/extlst" xmlns:r="http://schemas.openxmlformats.org/officeDocument/2006/relationships" xmlns:m="http://schemas.openxmlformats.org/officeDocument/2006/math" xmlns:v="urn:schemas-microsoft-com:vml" xmlns:wp14="http://schemas.microsoft.com/office/word/2010/wordprocessingDrawing" xmlns:wp="http://schemas.openxmlformats.org/drawingml/2006/wordprocessingDrawing" xmlns:w10="urn:schemas-microsoft-com:office:word" xmlns:w="http://schemas.openxmlformats.org/wordprocessingml/2006/main" xmlns:w14="http://schemas.microsoft.com/office/word/2010/wordml" xmlns:w15="http://schemas.microsoft.com/office/word/2012/wordml" xmlns:w16cex="http://schemas.microsoft.com/office/word/2018/wordml/cex" xmlns:w16cid="http://schemas.microsoft.com/office/word/2016/wordml/cid" xmlns:w16="http://schemas.microsoft.com/office/word/2018/wordml" xmlns:w16du="http://schemas.microsoft.com/office/word/2023/wordml/word16du" xmlns:w16sdtdh="http://schemas.microsoft.com/office/word/2020/wordml/sdtdatahash" xmlns:w16se="http://schemas.microsoft.com/office/word/2015/wordml/symex" xmlns:wpg="http://schemas.microsoft.com/office/word/2010/wordprocessingGroup" xmlns:wpi="http://schemas.microsoft.com/office/word/2010/wordprocessingInk" xmlns:wne="http://schemas.microsoft.com/office/word/2006/wordml" xmlns:wps="http://schemas.microsoft.com/office/word/2010/wordprocessingShape" mc:Ignorable="w14 w15 w16se w16cid w16 w16cex w16sdtdh w16du wp14">
+<w:document xmlns:wpc="http://schemas.microsoft.com/office/word/2010/wordprocessingCanvas" xmlns:cx="http://schemas.microsoft.com/office/drawing/2014/chartex" xmlns:cx1="http://schemas.microsoft.com/office/drawing/2015/9/8/chartex" xmlns:cx2="http://schemas.microsoft.com/office/drawing/2015/10/21/chartex" xmlns:cx3="http://schemas.microsoft.com/office/drawing/2016/5/9/chartex" xmlns:cx4="http://schemas.microsoft.com/office/drawing/2016/5/10/chartex" xmlns:cx5="http://schemas.microsoft.com/office/drawing/2016/5/11/chartex" xmlns:cx6="http://schemas.microsoft.com/office/drawing/2016/5/12/chartex" xmlns:cx7="http://schemas.microsoft.com/office/drawing/2016/5/13/chartex" xmlns:cx8="http://schemas.microsoft.com/office/drawing/2016/5/14/chartex" xmlns:mc="http://schemas.openxmlformats.org/markup-compatibility/2006" xmlns:aink="http://schemas.microsoft.com/office/drawing/2016/ink" xmlns:am3d="http://schemas.microsoft.com/office/drawing/2017/model3d" xmlns:o="urn:schemas-microsoft-com:office:office" xmlns:oel="http://schemas.microsoft.com/office/2019/extlst" xmlns:r="http://schemas.openxmlformats.org/officeDocument/2006/relationships" xmlns:m="http://schemas.openxmlformats.org/officeDocument/2006/math" xmlns:v="urn:schemas-microsoft-com:vml" xmlns:wp14="http://schemas.microsoft.com/office/word/2010/wordprocessingDrawing" xmlns:wp="http://schemas.openxmlformats.org/drawingml/2006/wordprocessingDrawing" xmlns:w10="urn:schemas-microsoft-com:office:word" xmlns:w="http://schemas.openxmlformats.org/wordprocessingml/2006/main" xmlns:w14="http://schemas.microsoft.com/office/word/2010/wordml" xmlns:w15="http://schemas.microsoft.com/office/word/2012/wordml" xmlns:w16cex="http://schemas.microsoft.com/office/word/2018/wordml/cex" xmlns:w16cid="http://schemas.microsoft.com/office/word/2016/wordml/cid" xmlns:w16="http://schemas.microsoft.com/office/word/2018/wordml" xmlns:w16du="http://schemas.microsoft.com/office/word/2023/wordml/word16du" xmlns:w16sdtdh="http://schemas.microsoft.com/office/word/2020/wordml/sdtdatahash" xmlns:w16sdtfl="http://schemas.microsoft.com/office/word/2024/wordml/sdtformatlock" xmlns:w16se="http://schemas.microsoft.com/office/word/2015/wordml/symex" xmlns:wpg="http://schemas.microsoft.com/office/word/2010/wordprocessingGroup" xmlns:wpi="http://schemas.microsoft.com/office/word/2010/wordprocessingInk" xmlns:wne="http://schemas.microsoft.com/office/word/2006/wordml" xmlns:wps="http://schemas.microsoft.com/office/word/2010/wordprocessingShape" mc:Ignorable="w14 w15 w16se w16cid w16 w16cex w16sdtdh w16sdtfl w16du wp14">
   <w:body>
     <w:p>
       <w:pPr>
@@ -900,7 +900,13 @@
         <w:t>ss</w:t>
       </w:r>
       <w:r>
-        <w:t>ig. Dabei starte ich mit Himmelskörper, Spieler und Raumschiff. Wenn diese Basis steht, kümmere ich mich um die komplexeren Teile wie die prozedurale Generierung der Galaxien oder die Interaktion mit Planeten.</w:t>
+        <w:t>ig. Dabei starte ich mit Himmelskörper, Spieler und Raumschiff. Wenn diese Basis steht, kümmere ich mich um die komplexeren Teile wie die</w:t>
+      </w:r>
+      <w:r>
+        <w:t xml:space="preserve"> </w:t>
+      </w:r>
+      <w:r>
+        <w:t>Generierung der Galaxien oder die Interaktion mit Planeten.</w:t>
       </w:r>
     </w:p>
     <w:p/>
@@ -915,7 +921,7 @@
 </file>
 
 <file path=word/numbering.xml><?xml version="1.0" encoding="utf-8"?>
-<w:numbering xmlns:wpc="http://schemas.microsoft.com/office/word/2010/wordprocessingCanvas" xmlns:cx="http://schemas.microsoft.com/office/drawing/2014/chartex" xmlns:cx1="http://schemas.microsoft.com/office/drawing/2015/9/8/chartex" xmlns:cx2="http://schemas.microsoft.com/office/drawing/2015/10/21/chartex" xmlns:cx3="http://schemas.microsoft.com/office/drawing/2016/5/9/chartex" xmlns:cx4="http://schemas.microsoft.com/office/drawing/2016/5/10/chartex" xmlns:cx5="http://schemas.microsoft.com/office/drawing/2016/5/11/chartex" xmlns:cx6="http://schemas.microsoft.com/office/drawing/2016/5/12/chartex" xmlns:cx7="http://schemas.microsoft.com/office/drawing/2016/5/13/chartex" xmlns:cx8="http://schemas.microsoft.com/office/drawing/2016/5/14/chartex" xmlns:mc="http://schemas.openxmlformats.org/markup-compatibility/2006" xmlns:aink="http://schemas.microsoft.com/office/drawing/2016/ink" xmlns:am3d="http://schemas.microsoft.com/office/drawing/2017/model3d" xmlns:o="urn:schemas-microsoft-com:office:office" xmlns:oel="http://schemas.microsoft.com/office/2019/extlst" xmlns:r="http://schemas.openxmlformats.org/officeDocument/2006/relationships" xmlns:m="http://schemas.openxmlformats.org/officeDocument/2006/math" xmlns:v="urn:schemas-microsoft-com:vml" xmlns:wp14="http://schemas.microsoft.com/office/word/2010/wordprocessingDrawing" xmlns:wp="http://schemas.openxmlformats.org/drawingml/2006/wordprocessingDrawing" xmlns:w10="urn:schemas-microsoft-com:office:word" xmlns:w="http://schemas.openxmlformats.org/wordprocessingml/2006/main" xmlns:w14="http://schemas.microsoft.com/office/word/2010/wordml" xmlns:w15="http://schemas.microsoft.com/office/word/2012/wordml" xmlns:w16cex="http://schemas.microsoft.com/office/word/2018/wordml/cex" xmlns:w16cid="http://schemas.microsoft.com/office/word/2016/wordml/cid" xmlns:w16="http://schemas.microsoft.com/office/word/2018/wordml" xmlns:w16du="http://schemas.microsoft.com/office/word/2023/wordml/word16du" xmlns:w16sdtdh="http://schemas.microsoft.com/office/word/2020/wordml/sdtdatahash" xmlns:w16se="http://schemas.microsoft.com/office/word/2015/wordml/symex" xmlns:wpg="http://schemas.microsoft.com/office/word/2010/wordprocessingGroup" xmlns:wpi="http://schemas.microsoft.com/office/word/2010/wordprocessingInk" xmlns:wne="http://schemas.microsoft.com/office/word/2006/wordml" xmlns:wps="http://schemas.microsoft.com/office/word/2010/wordprocessingShape" mc:Ignorable="w14 w15 w16se w16cid w16 w16cex w16sdtdh w16du wp14">
+<w:numbering xmlns:wpc="http://schemas.microsoft.com/office/word/2010/wordprocessingCanvas" xmlns:cx="http://schemas.microsoft.com/office/drawing/2014/chartex" xmlns:cx1="http://schemas.microsoft.com/office/drawing/2015/9/8/chartex" xmlns:cx2="http://schemas.microsoft.com/office/drawing/2015/10/21/chartex" xmlns:cx3="http://schemas.microsoft.com/office/drawing/2016/5/9/chartex" xmlns:cx4="http://schemas.microsoft.com/office/drawing/2016/5/10/chartex" xmlns:cx5="http://schemas.microsoft.com/office/drawing/2016/5/11/chartex" xmlns:cx6="http://schemas.microsoft.com/office/drawing/2016/5/12/chartex" xmlns:cx7="http://schemas.microsoft.com/office/drawing/2016/5/13/chartex" xmlns:cx8="http://schemas.microsoft.com/office/drawing/2016/5/14/chartex" xmlns:mc="http://schemas.openxmlformats.org/markup-compatibility/2006" xmlns:aink="http://schemas.microsoft.com/office/drawing/2016/ink" xmlns:am3d="http://schemas.microsoft.com/office/drawing/2017/model3d" xmlns:o="urn:schemas-microsoft-com:office:office" xmlns:oel="http://schemas.microsoft.com/office/2019/extlst" xmlns:r="http://schemas.openxmlformats.org/officeDocument/2006/relationships" xmlns:m="http://schemas.openxmlformats.org/officeDocument/2006/math" xmlns:v="urn:schemas-microsoft-com:vml" xmlns:wp14="http://schemas.microsoft.com/office/word/2010/wordprocessingDrawing" xmlns:wp="http://schemas.openxmlformats.org/drawingml/2006/wordprocessingDrawing" xmlns:w10="urn:schemas-microsoft-com:office:word" xmlns:w="http://schemas.openxmlformats.org/wordprocessingml/2006/main" xmlns:w14="http://schemas.microsoft.com/office/word/2010/wordml" xmlns:w15="http://schemas.microsoft.com/office/word/2012/wordml" xmlns:w16cex="http://schemas.microsoft.com/office/word/2018/wordml/cex" xmlns:w16cid="http://schemas.microsoft.com/office/word/2016/wordml/cid" xmlns:w16="http://schemas.microsoft.com/office/word/2018/wordml" xmlns:w16du="http://schemas.microsoft.com/office/word/2023/wordml/word16du" xmlns:w16sdtdh="http://schemas.microsoft.com/office/word/2020/wordml/sdtdatahash" xmlns:w16sdtfl="http://schemas.microsoft.com/office/word/2024/wordml/sdtformatlock" xmlns:w16se="http://schemas.microsoft.com/office/word/2015/wordml/symex" xmlns:wpg="http://schemas.microsoft.com/office/word/2010/wordprocessingGroup" xmlns:wpi="http://schemas.microsoft.com/office/word/2010/wordprocessingInk" xmlns:wne="http://schemas.microsoft.com/office/word/2006/wordml" xmlns:wps="http://schemas.microsoft.com/office/word/2010/wordprocessingShape" mc:Ignorable="w14 w15 w16se w16cid w16 w16cex w16sdtdh w16sdtfl w16du wp14">
   <w:abstractNum w:abstractNumId="0" w15:restartNumberingAfterBreak="0">
     <w:nsid w:val="45E0734E"/>
     <w:multiLevelType w:val="multilevel"/>
@@ -1036,7 +1042,7 @@
 </file>
 
 <file path=word/styles.xml><?xml version="1.0" encoding="utf-8"?>
-<w:styles xmlns:mc="http://schemas.openxmlformats.org/markup-compatibility/2006" xmlns:r="http://schemas.openxmlformats.org/officeDocument/2006/relationships" xmlns:w="http://schemas.openxmlformats.org/wordprocessingml/2006/main" xmlns:w14="http://schemas.microsoft.com/office/word/2010/wordml" xmlns:w15="http://schemas.microsoft.com/office/word/2012/wordml" xmlns:w16cex="http://schemas.microsoft.com/office/word/2018/wordml/cex" xmlns:w16cid="http://schemas.microsoft.com/office/word/2016/wordml/cid" xmlns:w16="http://schemas.microsoft.com/office/word/2018/wordml" xmlns:w16du="http://schemas.microsoft.com/office/word/2023/wordml/word16du" xmlns:w16sdtdh="http://schemas.microsoft.com/office/word/2020/wordml/sdtdatahash" xmlns:w16se="http://schemas.microsoft.com/office/word/2015/wordml/symex" mc:Ignorable="w14 w15 w16se w16cid w16 w16cex w16sdtdh w16du">
+<w:styles xmlns:mc="http://schemas.openxmlformats.org/markup-compatibility/2006" xmlns:r="http://schemas.openxmlformats.org/officeDocument/2006/relationships" xmlns:w="http://schemas.openxmlformats.org/wordprocessingml/2006/main" xmlns:w14="http://schemas.microsoft.com/office/word/2010/wordml" xmlns:w15="http://schemas.microsoft.com/office/word/2012/wordml" xmlns:w16cex="http://schemas.microsoft.com/office/word/2018/wordml/cex" xmlns:w16cid="http://schemas.microsoft.com/office/word/2016/wordml/cid" xmlns:w16="http://schemas.microsoft.com/office/word/2018/wordml" xmlns:w16du="http://schemas.microsoft.com/office/word/2023/wordml/word16du" xmlns:w16sdtdh="http://schemas.microsoft.com/office/word/2020/wordml/sdtdatahash" xmlns:w16sdtfl="http://schemas.microsoft.com/office/word/2024/wordml/sdtformatlock" xmlns:w16se="http://schemas.microsoft.com/office/word/2015/wordml/symex" mc:Ignorable="w14 w15 w16se w16cid w16 w16cex w16sdtdh w16sdtfl w16du">
   <w:docDefaults>
     <w:rPrDefault>
       <w:rPr>

</xml_diff>